<commit_message>
corrections for week 10 developer project
</commit_message>
<xml_diff>
--- a/Final Project Design.docx
+++ b/Final Project Design.docx
@@ -4,6 +4,28 @@
   <w:body>
     <w:p>
       <w:pPr>
+        <w:jc w:val="center"/>
+        <w:rPr>
+          <w:b/>
+          <w:bCs/>
+          <w:sz w:val="40"/>
+          <w:szCs w:val="40"/>
+          <w:u w:val="single"/>
+        </w:rPr>
+      </w:pPr>
+      <w:r>
+        <w:rPr>
+          <w:b/>
+          <w:bCs/>
+          <w:sz w:val="40"/>
+          <w:szCs w:val="40"/>
+          <w:u w:val="single"/>
+        </w:rPr>
+        <w:t>Final Project Design</w:t>
+      </w:r>
+    </w:p>
+    <w:p>
+      <w:pPr>
         <w:rPr>
           <w:b/>
           <w:bCs/>
@@ -12,14 +34,25 @@
           <w:u w:val="single"/>
         </w:rPr>
       </w:pPr>
-      <w:r>
-        <w:rPr>
-          <w:b/>
-          <w:bCs/>
-          <w:sz w:val="36"/>
-          <w:szCs w:val="36"/>
+    </w:p>
+    <w:p>
+      <w:pPr>
+        <w:rPr>
+          <w:b/>
+          <w:bCs/>
+          <w:sz w:val="32"/>
+          <w:szCs w:val="32"/>
           <w:u w:val="single"/>
         </w:rPr>
+      </w:pPr>
+      <w:r>
+        <w:rPr>
+          <w:b/>
+          <w:bCs/>
+          <w:sz w:val="32"/>
+          <w:szCs w:val="32"/>
+          <w:u w:val="single"/>
+        </w:rPr>
         <w:t>Foundation 1 Program</w:t>
       </w:r>
     </w:p>
@@ -211,31 +244,45 @@
       </w:r>
       <w:proofErr w:type="spellEnd"/>
       <w:r>
+        <w:t>(),</w:t>
+      </w:r>
+      <w:r>
+        <w:t xml:space="preserve"> </w:t>
+      </w:r>
+      <w:r>
+        <w:tab/>
+      </w:r>
+      <w:r>
+        <w:tab/>
+      </w:r>
+      <w:r>
+        <w:tab/>
+      </w:r>
+      <w:r>
+        <w:tab/>
+      </w:r>
+      <w:r>
+        <w:tab/>
+      </w:r>
+      <w:proofErr w:type="spellStart"/>
+      <w:r>
+        <w:t>GetLength</w:t>
+      </w:r>
+      <w:proofErr w:type="spellEnd"/>
+      <w:r>
         <w:t xml:space="preserve">(), </w:t>
       </w:r>
       <w:proofErr w:type="spellStart"/>
       <w:r>
-        <w:t>GetLength</w:t>
+        <w:t>AddComment</w:t>
       </w:r>
       <w:proofErr w:type="spellEnd"/>
       <w:r>
         <w:t xml:space="preserve">(), </w:t>
       </w:r>
-      <w:r>
-        <w:tab/>
-      </w:r>
-      <w:r>
-        <w:tab/>
-      </w:r>
-      <w:r>
-        <w:tab/>
-      </w:r>
-      <w:r>
-        <w:tab/>
-      </w:r>
-      <w:proofErr w:type="spellStart"/>
-      <w:r>
-        <w:t>AddComment</w:t>
+      <w:proofErr w:type="spellStart"/>
+      <w:r>
+        <w:t>GetComments</w:t>
       </w:r>
       <w:proofErr w:type="spellEnd"/>
       <w:r>
@@ -243,7 +290,108 @@
       </w:r>
       <w:proofErr w:type="spellStart"/>
       <w:r>
-        <w:t>GetComments</w:t>
+        <w:t>GetNumberOfComments</w:t>
+      </w:r>
+      <w:proofErr w:type="spellEnd"/>
+      <w:r>
+        <w:t>()</w:t>
+      </w:r>
+    </w:p>
+    <w:p/>
+    <w:p>
+      <w:pPr>
+        <w:rPr>
+          <w:b/>
+          <w:bCs/>
+          <w:sz w:val="28"/>
+          <w:szCs w:val="28"/>
+        </w:rPr>
+      </w:pPr>
+      <w:r>
+        <w:rPr>
+          <w:b/>
+          <w:bCs/>
+          <w:sz w:val="28"/>
+          <w:szCs w:val="28"/>
+        </w:rPr>
+        <w:t>Class Comment:</w:t>
+      </w:r>
+    </w:p>
+    <w:p>
+      <w:r>
+        <w:tab/>
+      </w:r>
+      <w:r>
+        <w:rPr>
+          <w:b/>
+          <w:bCs/>
+        </w:rPr>
+        <w:t>Variables:</w:t>
+      </w:r>
+      <w:r>
+        <w:t xml:space="preserve"> </w:t>
+      </w:r>
+      <w:r>
+        <w:tab/>
+        <w:t>_name, _text</w:t>
+      </w:r>
+    </w:p>
+    <w:p>
+      <w:r>
+        <w:tab/>
+      </w:r>
+      <w:r>
+        <w:rPr>
+          <w:b/>
+          <w:bCs/>
+        </w:rPr>
+        <w:t>Constructor:</w:t>
+      </w:r>
+      <w:r>
+        <w:tab/>
+        <w:t xml:space="preserve">Comment(): initializes a new instance of the Comment class with the </w:t>
+      </w:r>
+      <w:r>
+        <w:tab/>
+      </w:r>
+      <w:r>
+        <w:tab/>
+      </w:r>
+      <w:r>
+        <w:tab/>
+      </w:r>
+      <w:r>
+        <w:tab/>
+        <w:t xml:space="preserve">name and text. </w:t>
+      </w:r>
+    </w:p>
+    <w:p>
+      <w:pPr>
+        <w:rPr>
+          <w:b/>
+          <w:bCs/>
+        </w:rPr>
+      </w:pPr>
+      <w:r>
+        <w:tab/>
+      </w:r>
+      <w:r>
+        <w:rPr>
+          <w:b/>
+          <w:bCs/>
+        </w:rPr>
+        <w:t>Methods:</w:t>
+      </w:r>
+      <w:r>
+        <w:rPr>
+          <w:b/>
+          <w:bCs/>
+        </w:rPr>
+        <w:tab/>
+      </w:r>
+      <w:proofErr w:type="spellStart"/>
+      <w:r>
+        <w:t>GetName</w:t>
       </w:r>
       <w:proofErr w:type="spellEnd"/>
       <w:r>
@@ -251,12 +399,73 @@
       </w:r>
       <w:proofErr w:type="spellStart"/>
       <w:r>
-        <w:t>GetNumberOfComments</w:t>
+        <w:t>GetText</w:t>
       </w:r>
       <w:proofErr w:type="spellEnd"/>
       <w:r>
         <w:t>()</w:t>
       </w:r>
+      <w:r>
+        <w:rPr>
+          <w:b/>
+          <w:bCs/>
+        </w:rPr>
+        <w:tab/>
+      </w:r>
+    </w:p>
+    <w:p>
+      <w:pPr>
+        <w:rPr>
+          <w:b/>
+          <w:bCs/>
+        </w:rPr>
+      </w:pPr>
+    </w:p>
+    <w:p>
+      <w:pPr>
+        <w:rPr>
+          <w:b/>
+          <w:bCs/>
+        </w:rPr>
+      </w:pPr>
+    </w:p>
+    <w:p>
+      <w:pPr>
+        <w:rPr>
+          <w:sz w:val="32"/>
+          <w:szCs w:val="32"/>
+        </w:rPr>
+      </w:pPr>
+      <w:r>
+        <w:rPr>
+          <w:b/>
+          <w:bCs/>
+          <w:sz w:val="32"/>
+          <w:szCs w:val="32"/>
+          <w:u w:val="single"/>
+        </w:rPr>
+        <w:t xml:space="preserve">Foundation </w:t>
+      </w:r>
+      <w:r>
+        <w:rPr>
+          <w:b/>
+          <w:bCs/>
+          <w:sz w:val="32"/>
+          <w:szCs w:val="32"/>
+          <w:u w:val="single"/>
+        </w:rPr>
+        <w:t>2</w:t>
+      </w:r>
+      <w:r>
+        <w:rPr>
+          <w:b/>
+          <w:bCs/>
+          <w:sz w:val="32"/>
+          <w:szCs w:val="32"/>
+          <w:u w:val="single"/>
+        </w:rPr>
+        <w:t xml:space="preserve"> Program</w:t>
+      </w:r>
     </w:p>
     <w:p/>
     <w:p>
@@ -275,26 +484,68 @@
           <w:sz w:val="28"/>
           <w:szCs w:val="28"/>
         </w:rPr>
-        <w:t>Class Comment:</w:t>
-      </w:r>
-    </w:p>
-    <w:p>
-      <w:r>
-        <w:tab/>
-      </w:r>
-      <w:r>
-        <w:rPr>
-          <w:b/>
-          <w:bCs/>
+        <w:t xml:space="preserve">Class </w:t>
+      </w:r>
+      <w:r>
+        <w:rPr>
+          <w:b/>
+          <w:bCs/>
+          <w:sz w:val="28"/>
+          <w:szCs w:val="28"/>
+        </w:rPr>
+        <w:t>Order</w:t>
+      </w:r>
+      <w:r>
+        <w:rPr>
+          <w:b/>
+          <w:bCs/>
+          <w:sz w:val="28"/>
+          <w:szCs w:val="28"/>
+        </w:rPr>
+        <w:t>:</w:t>
+      </w:r>
+    </w:p>
+    <w:p>
+      <w:r>
+        <w:rPr>
+          <w:b/>
+          <w:bCs/>
+          <w:sz w:val="28"/>
+          <w:szCs w:val="28"/>
+        </w:rPr>
+        <w:tab/>
+      </w:r>
+      <w:r>
+        <w:rPr>
+          <w:b/>
+          <w:bCs/>
+          <w:color w:val="000000" w:themeColor="text1"/>
         </w:rPr>
         <w:t>Variables:</w:t>
       </w:r>
       <w:r>
+        <w:rPr>
+          <w:color w:val="000000" w:themeColor="text1"/>
+        </w:rPr>
         <w:t xml:space="preserve"> </w:t>
       </w:r>
       <w:r>
-        <w:tab/>
-        <w:t>_name, _text</w:t>
+        <w:rPr>
+          <w:color w:val="000000" w:themeColor="text1"/>
+        </w:rPr>
+        <w:tab/>
+      </w:r>
+      <w:r>
+        <w:rPr>
+          <w:color w:val="000000" w:themeColor="text1"/>
+        </w:rPr>
+        <w:t>_c</w:t>
+      </w:r>
+      <w:r>
+        <w:rPr>
+          <w:color w:val="000000" w:themeColor="text1"/>
+        </w:rPr>
+        <w:t>ustomer, _products</w:t>
       </w:r>
     </w:p>
     <w:p>
@@ -309,30 +560,16 @@
         <w:t>Constructor:</w:t>
       </w:r>
       <w:r>
-        <w:tab/>
-        <w:t xml:space="preserve">Comment(): initializes a new instance of the Comment class with the </w:t>
-      </w:r>
-      <w:r>
-        <w:tab/>
-      </w:r>
-      <w:r>
-        <w:tab/>
-      </w:r>
-      <w:r>
-        <w:tab/>
-      </w:r>
-      <w:r>
-        <w:tab/>
-        <w:t xml:space="preserve">name and text. </w:t>
-      </w:r>
-    </w:p>
-    <w:p>
-      <w:pPr>
-        <w:rPr>
-          <w:b/>
-          <w:bCs/>
-        </w:rPr>
-      </w:pPr>
+        <w:t xml:space="preserve"> </w:t>
+      </w:r>
+      <w:r>
+        <w:tab/>
+      </w:r>
+      <w:r>
+        <w:t>Order(): Initializes new instance with specified customer</w:t>
+      </w:r>
+    </w:p>
+    <w:p>
       <w:r>
         <w:tab/>
       </w:r>
@@ -344,15 +581,11 @@
         <w:t>Methods:</w:t>
       </w:r>
       <w:r>
-        <w:rPr>
-          <w:b/>
-          <w:bCs/>
-        </w:rPr>
-        <w:tab/>
-      </w:r>
-      <w:proofErr w:type="spellStart"/>
-      <w:r>
-        <w:t>GetName</w:t>
+        <w:tab/>
+      </w:r>
+      <w:proofErr w:type="spellStart"/>
+      <w:r>
+        <w:t>AddProduct</w:t>
       </w:r>
       <w:proofErr w:type="spellEnd"/>
       <w:r>
@@ -360,63 +593,454 @@
       </w:r>
       <w:proofErr w:type="spellStart"/>
       <w:r>
-        <w:t>GetText</w:t>
+        <w:t>GetTotalCost</w:t>
+      </w:r>
+      <w:proofErr w:type="spellEnd"/>
+      <w:r>
+        <w:t xml:space="preserve">(), </w:t>
+      </w:r>
+      <w:proofErr w:type="spellStart"/>
+      <w:r>
+        <w:t>GetPackingLabel</w:t>
+      </w:r>
+      <w:proofErr w:type="spellEnd"/>
+      <w:r>
+        <w:t xml:space="preserve">(), </w:t>
+      </w:r>
+      <w:proofErr w:type="spellStart"/>
+      <w:r>
+        <w:t>GetShippingLabel</w:t>
       </w:r>
       <w:proofErr w:type="spellEnd"/>
       <w:r>
         <w:t>()</w:t>
       </w:r>
       <w:r>
-        <w:rPr>
-          <w:b/>
-          <w:bCs/>
-        </w:rPr>
-        <w:tab/>
-      </w:r>
-    </w:p>
-    <w:p>
-      <w:pPr>
-        <w:rPr>
-          <w:b/>
-          <w:bCs/>
-        </w:rPr>
-      </w:pPr>
-    </w:p>
-    <w:p>
-      <w:pPr>
-        <w:rPr>
-          <w:b/>
-          <w:bCs/>
-        </w:rPr>
-      </w:pPr>
-    </w:p>
-    <w:p>
-      <w:r>
-        <w:rPr>
-          <w:b/>
-          <w:bCs/>
-          <w:sz w:val="36"/>
-          <w:szCs w:val="36"/>
+        <w:tab/>
+      </w:r>
+    </w:p>
+    <w:p/>
+    <w:p>
+      <w:pPr>
+        <w:rPr>
+          <w:b/>
+          <w:bCs/>
+          <w:sz w:val="28"/>
+          <w:szCs w:val="28"/>
+        </w:rPr>
+      </w:pPr>
+      <w:r>
+        <w:rPr>
+          <w:b/>
+          <w:bCs/>
+          <w:sz w:val="28"/>
+          <w:szCs w:val="28"/>
+        </w:rPr>
+        <w:t xml:space="preserve">Class </w:t>
+      </w:r>
+      <w:r>
+        <w:rPr>
+          <w:b/>
+          <w:bCs/>
+          <w:sz w:val="28"/>
+          <w:szCs w:val="28"/>
+        </w:rPr>
+        <w:t>Product</w:t>
+      </w:r>
+      <w:r>
+        <w:rPr>
+          <w:b/>
+          <w:bCs/>
+          <w:sz w:val="28"/>
+          <w:szCs w:val="28"/>
+        </w:rPr>
+        <w:t>:</w:t>
+      </w:r>
+    </w:p>
+    <w:p>
+      <w:r>
+        <w:rPr>
+          <w:b/>
+          <w:bCs/>
+          <w:sz w:val="28"/>
+          <w:szCs w:val="28"/>
+        </w:rPr>
+        <w:tab/>
+      </w:r>
+      <w:r>
+        <w:rPr>
+          <w:b/>
+          <w:bCs/>
+        </w:rPr>
+        <w:t>Variables:</w:t>
+      </w:r>
+      <w:r>
+        <w:t xml:space="preserve"> </w:t>
+      </w:r>
+      <w:r>
+        <w:tab/>
+        <w:t>_</w:t>
+      </w:r>
+      <w:r>
+        <w:t>name, _</w:t>
+      </w:r>
+      <w:proofErr w:type="spellStart"/>
+      <w:r>
+        <w:t>productId</w:t>
+      </w:r>
+      <w:proofErr w:type="spellEnd"/>
+      <w:r>
+        <w:t>, _price, _quantity</w:t>
+      </w:r>
+    </w:p>
+    <w:p>
+      <w:r>
+        <w:tab/>
+      </w:r>
+      <w:r>
+        <w:rPr>
+          <w:b/>
+          <w:bCs/>
+        </w:rPr>
+        <w:t>Constructor:</w:t>
+      </w:r>
+      <w:r>
+        <w:t xml:space="preserve"> </w:t>
+      </w:r>
+      <w:r>
+        <w:tab/>
+      </w:r>
+      <w:r>
+        <w:t>Product(): Initializes new instance with specified attributes</w:t>
+      </w:r>
+    </w:p>
+    <w:p>
+      <w:pPr>
+        <w:rPr>
+          <w:b/>
+          <w:bCs/>
+          <w:sz w:val="28"/>
+          <w:szCs w:val="28"/>
+        </w:rPr>
+      </w:pPr>
+    </w:p>
+    <w:p>
+      <w:pPr>
+        <w:rPr>
+          <w:b/>
+          <w:bCs/>
+          <w:sz w:val="28"/>
+          <w:szCs w:val="28"/>
+        </w:rPr>
+      </w:pPr>
+      <w:r>
+        <w:rPr>
+          <w:b/>
+          <w:bCs/>
+          <w:sz w:val="28"/>
+          <w:szCs w:val="28"/>
+        </w:rPr>
+        <w:t xml:space="preserve">Class </w:t>
+      </w:r>
+      <w:r>
+        <w:rPr>
+          <w:b/>
+          <w:bCs/>
+          <w:sz w:val="28"/>
+          <w:szCs w:val="28"/>
+        </w:rPr>
+        <w:t>Customer</w:t>
+      </w:r>
+      <w:r>
+        <w:rPr>
+          <w:b/>
+          <w:bCs/>
+          <w:sz w:val="28"/>
+          <w:szCs w:val="28"/>
+        </w:rPr>
+        <w:t>:</w:t>
+      </w:r>
+    </w:p>
+    <w:p>
+      <w:r>
+        <w:rPr>
+          <w:b/>
+          <w:bCs/>
+          <w:sz w:val="28"/>
+          <w:szCs w:val="28"/>
+        </w:rPr>
+        <w:tab/>
+      </w:r>
+      <w:r>
+        <w:rPr>
+          <w:b/>
+          <w:bCs/>
+        </w:rPr>
+        <w:t>Variables:</w:t>
+      </w:r>
+      <w:r>
+        <w:t xml:space="preserve"> </w:t>
+      </w:r>
+      <w:r>
+        <w:tab/>
+      </w:r>
+      <w:r>
+        <w:rPr>
+          <w:color w:val="000000" w:themeColor="text1"/>
+        </w:rPr>
+        <w:t>_</w:t>
+      </w:r>
+      <w:r>
+        <w:t>name, _address</w:t>
+      </w:r>
+    </w:p>
+    <w:p>
+      <w:r>
+        <w:tab/>
+      </w:r>
+      <w:r>
+        <w:rPr>
+          <w:b/>
+          <w:bCs/>
+        </w:rPr>
+        <w:t>Constructor:</w:t>
+      </w:r>
+      <w:r>
+        <w:t xml:space="preserve"> </w:t>
+      </w:r>
+      <w:r>
+        <w:tab/>
+      </w:r>
+      <w:r>
+        <w:t>Customer(): initializes new instance with specified name and address</w:t>
+      </w:r>
+    </w:p>
+    <w:p>
+      <w:pPr>
+        <w:rPr>
+          <w:b/>
+          <w:bCs/>
+          <w:sz w:val="28"/>
+          <w:szCs w:val="28"/>
+        </w:rPr>
+      </w:pPr>
+      <w:r>
+        <w:tab/>
+      </w:r>
+      <w:r>
+        <w:rPr>
+          <w:b/>
+          <w:bCs/>
+        </w:rPr>
+        <w:t>Methods:</w:t>
+      </w:r>
+      <w:r>
+        <w:tab/>
+      </w:r>
+      <w:proofErr w:type="spellStart"/>
+      <w:r>
+        <w:t>IsInUSA</w:t>
+      </w:r>
+      <w:proofErr w:type="spellEnd"/>
+      <w:r>
+        <w:t xml:space="preserve">(), </w:t>
+      </w:r>
+      <w:proofErr w:type="spellStart"/>
+      <w:r>
+        <w:t>GetShippingCost</w:t>
+      </w:r>
+      <w:proofErr w:type="spellEnd"/>
+      <w:r>
+        <w:t xml:space="preserve">(), </w:t>
+      </w:r>
+      <w:proofErr w:type="spellStart"/>
+      <w:r>
+        <w:t>GetAddressString</w:t>
+      </w:r>
+      <w:proofErr w:type="spellEnd"/>
+      <w:r>
+        <w:t>()</w:t>
+      </w:r>
+      <w:r>
+        <w:tab/>
+      </w:r>
+    </w:p>
+    <w:p>
+      <w:pPr>
+        <w:rPr>
+          <w:b/>
+          <w:bCs/>
+          <w:sz w:val="28"/>
+          <w:szCs w:val="28"/>
+        </w:rPr>
+      </w:pPr>
+    </w:p>
+    <w:p>
+      <w:pPr>
+        <w:rPr>
+          <w:b/>
+          <w:bCs/>
+          <w:sz w:val="28"/>
+          <w:szCs w:val="28"/>
+        </w:rPr>
+      </w:pPr>
+      <w:r>
+        <w:rPr>
+          <w:b/>
+          <w:bCs/>
+          <w:sz w:val="28"/>
+          <w:szCs w:val="28"/>
+        </w:rPr>
+        <w:t xml:space="preserve">Class </w:t>
+      </w:r>
+      <w:r>
+        <w:rPr>
+          <w:b/>
+          <w:bCs/>
+          <w:sz w:val="28"/>
+          <w:szCs w:val="28"/>
+        </w:rPr>
+        <w:t>Order</w:t>
+      </w:r>
+      <w:r>
+        <w:rPr>
+          <w:b/>
+          <w:bCs/>
+          <w:sz w:val="28"/>
+          <w:szCs w:val="28"/>
+        </w:rPr>
+        <w:t>:</w:t>
+      </w:r>
+    </w:p>
+    <w:p>
+      <w:r>
+        <w:rPr>
+          <w:b/>
+          <w:bCs/>
+          <w:sz w:val="28"/>
+          <w:szCs w:val="28"/>
+        </w:rPr>
+        <w:tab/>
+      </w:r>
+      <w:r>
+        <w:rPr>
+          <w:b/>
+          <w:bCs/>
+        </w:rPr>
+        <w:t>Variables:</w:t>
+      </w:r>
+      <w:r>
+        <w:t xml:space="preserve"> </w:t>
+      </w:r>
+      <w:r>
+        <w:tab/>
+        <w:t>_</w:t>
+      </w:r>
+      <w:proofErr w:type="spellStart"/>
+      <w:r>
+        <w:t>streetAddress</w:t>
+      </w:r>
+      <w:proofErr w:type="spellEnd"/>
+      <w:r>
+        <w:t>, _city, _state, _country</w:t>
+      </w:r>
+    </w:p>
+    <w:p>
+      <w:r>
+        <w:tab/>
+      </w:r>
+      <w:r>
+        <w:rPr>
+          <w:b/>
+          <w:bCs/>
+        </w:rPr>
+        <w:t>Constructor:</w:t>
+      </w:r>
+      <w:r>
+        <w:t xml:space="preserve"> </w:t>
+      </w:r>
+      <w:r>
+        <w:tab/>
+      </w:r>
+      <w:r>
+        <w:t>Address(): initializes new instance with specified attributes</w:t>
+      </w:r>
+    </w:p>
+    <w:p>
+      <w:pPr>
+        <w:rPr>
+          <w:b/>
+          <w:bCs/>
+          <w:sz w:val="28"/>
+          <w:szCs w:val="28"/>
+        </w:rPr>
+      </w:pPr>
+      <w:r>
+        <w:tab/>
+      </w:r>
+      <w:r>
+        <w:rPr>
+          <w:b/>
+          <w:bCs/>
+        </w:rPr>
+        <w:t>Methods:</w:t>
+      </w:r>
+      <w:r>
+        <w:tab/>
+      </w:r>
+      <w:proofErr w:type="spellStart"/>
+      <w:r>
+        <w:t>IsInUSA</w:t>
+      </w:r>
+      <w:proofErr w:type="spellEnd"/>
+      <w:r>
+        <w:t xml:space="preserve">(), </w:t>
+      </w:r>
+      <w:proofErr w:type="spellStart"/>
+      <w:r>
+        <w:t>ToString</w:t>
+      </w:r>
+      <w:proofErr w:type="spellEnd"/>
+      <w:r>
+        <w:t>()</w:t>
+      </w:r>
+    </w:p>
+    <w:p/>
+    <w:p/>
+    <w:p>
+      <w:pPr>
+        <w:rPr>
+          <w:sz w:val="32"/>
+          <w:szCs w:val="32"/>
+        </w:rPr>
+      </w:pPr>
+      <w:r>
+        <w:rPr>
+          <w:b/>
+          <w:bCs/>
+          <w:sz w:val="32"/>
+          <w:szCs w:val="32"/>
           <w:u w:val="single"/>
         </w:rPr>
+        <w:lastRenderedPageBreak/>
         <w:t xml:space="preserve">Foundation </w:t>
       </w:r>
       <w:r>
         <w:rPr>
           <w:b/>
           <w:bCs/>
-          <w:sz w:val="36"/>
-          <w:szCs w:val="36"/>
+          <w:sz w:val="32"/>
+          <w:szCs w:val="32"/>
           <w:u w:val="single"/>
         </w:rPr>
-        <w:t>2</w:t>
-      </w:r>
-      <w:r>
-        <w:rPr>
-          <w:b/>
-          <w:bCs/>
-          <w:sz w:val="36"/>
-          <w:szCs w:val="36"/>
+        <w:t>3</w:t>
+      </w:r>
+      <w:r>
+        <w:rPr>
+          <w:b/>
+          <w:bCs/>
+          <w:sz w:val="32"/>
+          <w:szCs w:val="32"/>
           <w:u w:val="single"/>
         </w:rPr>
         <w:t xml:space="preserve"> Program</w:t>
@@ -439,9 +1063,1530 @@
           <w:sz w:val="28"/>
           <w:szCs w:val="28"/>
         </w:rPr>
-        <w:t>Class Program:</w:t>
-      </w:r>
-    </w:p>
+        <w:t xml:space="preserve">Class </w:t>
+      </w:r>
+      <w:r>
+        <w:rPr>
+          <w:b/>
+          <w:bCs/>
+          <w:sz w:val="28"/>
+          <w:szCs w:val="28"/>
+        </w:rPr>
+        <w:t>Event</w:t>
+      </w:r>
+      <w:r>
+        <w:rPr>
+          <w:b/>
+          <w:bCs/>
+          <w:sz w:val="28"/>
+          <w:szCs w:val="28"/>
+        </w:rPr>
+        <w:t>:</w:t>
+      </w:r>
+    </w:p>
+    <w:p>
+      <w:r>
+        <w:rPr>
+          <w:b/>
+          <w:bCs/>
+          <w:sz w:val="28"/>
+          <w:szCs w:val="28"/>
+        </w:rPr>
+        <w:tab/>
+      </w:r>
+      <w:r>
+        <w:rPr>
+          <w:b/>
+          <w:bCs/>
+        </w:rPr>
+        <w:t>Variables:</w:t>
+      </w:r>
+      <w:r>
+        <w:t xml:space="preserve"> </w:t>
+      </w:r>
+      <w:r>
+        <w:tab/>
+      </w:r>
+      <w:r>
+        <w:t>_title, _description, _date, _time, _address</w:t>
+      </w:r>
+    </w:p>
+    <w:p>
+      <w:r>
+        <w:tab/>
+      </w:r>
+      <w:r>
+        <w:rPr>
+          <w:b/>
+          <w:bCs/>
+        </w:rPr>
+        <w:t>Constructor:</w:t>
+      </w:r>
+      <w:r>
+        <w:t xml:space="preserve"> </w:t>
+      </w:r>
+      <w:r>
+        <w:tab/>
+      </w:r>
+      <w:r>
+        <w:t>Event</w:t>
+      </w:r>
+      <w:r>
+        <w:t xml:space="preserve">(): Initializes new instance with </w:t>
+      </w:r>
+      <w:r>
+        <w:t>specified attributes</w:t>
+      </w:r>
+    </w:p>
+    <w:p>
+      <w:r>
+        <w:tab/>
+      </w:r>
+      <w:r>
+        <w:rPr>
+          <w:b/>
+          <w:bCs/>
+        </w:rPr>
+        <w:t>Methods:</w:t>
+      </w:r>
+      <w:r>
+        <w:tab/>
+      </w:r>
+      <w:proofErr w:type="spellStart"/>
+      <w:r>
+        <w:t>GetStandardDetails</w:t>
+      </w:r>
+      <w:proofErr w:type="spellEnd"/>
+      <w:r>
+        <w:t xml:space="preserve">(), </w:t>
+      </w:r>
+      <w:proofErr w:type="spellStart"/>
+      <w:r>
+        <w:t>GetFullDetails</w:t>
+      </w:r>
+      <w:proofErr w:type="spellEnd"/>
+      <w:r>
+        <w:t xml:space="preserve">(), </w:t>
+      </w:r>
+      <w:proofErr w:type="spellStart"/>
+      <w:r>
+        <w:t>GetShortDescription</w:t>
+      </w:r>
+      <w:proofErr w:type="spellEnd"/>
+      <w:r>
+        <w:t>()</w:t>
+      </w:r>
+      <w:r>
+        <w:tab/>
+      </w:r>
+    </w:p>
+    <w:p/>
+    <w:p>
+      <w:pPr>
+        <w:rPr>
+          <w:b/>
+          <w:bCs/>
+          <w:sz w:val="28"/>
+          <w:szCs w:val="28"/>
+        </w:rPr>
+      </w:pPr>
+      <w:r>
+        <w:rPr>
+          <w:b/>
+          <w:bCs/>
+          <w:sz w:val="28"/>
+          <w:szCs w:val="28"/>
+        </w:rPr>
+        <w:t xml:space="preserve">Class </w:t>
+      </w:r>
+      <w:proofErr w:type="spellStart"/>
+      <w:r>
+        <w:rPr>
+          <w:b/>
+          <w:bCs/>
+          <w:sz w:val="28"/>
+          <w:szCs w:val="28"/>
+        </w:rPr>
+        <w:t>LectureEvent</w:t>
+      </w:r>
+      <w:proofErr w:type="spellEnd"/>
+      <w:r>
+        <w:rPr>
+          <w:b/>
+          <w:bCs/>
+          <w:sz w:val="28"/>
+          <w:szCs w:val="28"/>
+        </w:rPr>
+        <w:t>(</w:t>
+      </w:r>
+      <w:proofErr w:type="spellStart"/>
+      <w:r>
+        <w:rPr>
+          <w:b/>
+          <w:bCs/>
+          <w:sz w:val="28"/>
+          <w:szCs w:val="28"/>
+        </w:rPr>
+        <w:t>base:Event</w:t>
+      </w:r>
+      <w:proofErr w:type="spellEnd"/>
+      <w:r>
+        <w:rPr>
+          <w:b/>
+          <w:bCs/>
+          <w:sz w:val="28"/>
+          <w:szCs w:val="28"/>
+        </w:rPr>
+        <w:t>)</w:t>
+      </w:r>
+      <w:r>
+        <w:rPr>
+          <w:b/>
+          <w:bCs/>
+          <w:sz w:val="28"/>
+          <w:szCs w:val="28"/>
+        </w:rPr>
+        <w:t>:</w:t>
+      </w:r>
+    </w:p>
+    <w:p>
+      <w:r>
+        <w:rPr>
+          <w:b/>
+          <w:bCs/>
+          <w:sz w:val="28"/>
+          <w:szCs w:val="28"/>
+        </w:rPr>
+        <w:tab/>
+      </w:r>
+      <w:r>
+        <w:rPr>
+          <w:b/>
+          <w:bCs/>
+        </w:rPr>
+        <w:t>Variables:</w:t>
+      </w:r>
+      <w:r>
+        <w:t xml:space="preserve"> </w:t>
+      </w:r>
+      <w:r>
+        <w:tab/>
+      </w:r>
+      <w:r>
+        <w:t>_speaker, _capacity</w:t>
+      </w:r>
+    </w:p>
+    <w:p>
+      <w:r>
+        <w:tab/>
+      </w:r>
+      <w:r>
+        <w:rPr>
+          <w:b/>
+          <w:bCs/>
+        </w:rPr>
+        <w:t>Constructor:</w:t>
+      </w:r>
+      <w:r>
+        <w:t xml:space="preserve"> </w:t>
+      </w:r>
+      <w:r>
+        <w:tab/>
+      </w:r>
+      <w:proofErr w:type="spellStart"/>
+      <w:r>
+        <w:t>LectureEvent</w:t>
+      </w:r>
+      <w:proofErr w:type="spellEnd"/>
+      <w:r>
+        <w:t>(): Initializes new instance with specified attributes</w:t>
+      </w:r>
+    </w:p>
+    <w:p>
+      <w:r>
+        <w:tab/>
+      </w:r>
+      <w:r>
+        <w:rPr>
+          <w:b/>
+          <w:bCs/>
+        </w:rPr>
+        <w:t>Methods:</w:t>
+      </w:r>
+      <w:r>
+        <w:tab/>
+      </w:r>
+      <w:proofErr w:type="spellStart"/>
+      <w:r>
+        <w:t>GetFullDetails</w:t>
+      </w:r>
+      <w:proofErr w:type="spellEnd"/>
+      <w:r>
+        <w:t>()</w:t>
+      </w:r>
+    </w:p>
+    <w:p>
+      <w:pPr>
+        <w:rPr>
+          <w:b/>
+          <w:bCs/>
+          <w:sz w:val="28"/>
+          <w:szCs w:val="28"/>
+        </w:rPr>
+      </w:pPr>
+    </w:p>
+    <w:p>
+      <w:pPr>
+        <w:rPr>
+          <w:b/>
+          <w:bCs/>
+          <w:sz w:val="28"/>
+          <w:szCs w:val="28"/>
+        </w:rPr>
+      </w:pPr>
+      <w:r>
+        <w:rPr>
+          <w:b/>
+          <w:bCs/>
+          <w:sz w:val="28"/>
+          <w:szCs w:val="28"/>
+        </w:rPr>
+        <w:t xml:space="preserve">Class </w:t>
+      </w:r>
+      <w:proofErr w:type="spellStart"/>
+      <w:r>
+        <w:rPr>
+          <w:b/>
+          <w:bCs/>
+          <w:sz w:val="28"/>
+          <w:szCs w:val="28"/>
+        </w:rPr>
+        <w:t>ReceptionEvent</w:t>
+      </w:r>
+      <w:proofErr w:type="spellEnd"/>
+      <w:r>
+        <w:rPr>
+          <w:b/>
+          <w:bCs/>
+          <w:sz w:val="28"/>
+          <w:szCs w:val="28"/>
+        </w:rPr>
+        <w:t>(</w:t>
+      </w:r>
+      <w:proofErr w:type="spellStart"/>
+      <w:r>
+        <w:rPr>
+          <w:b/>
+          <w:bCs/>
+          <w:sz w:val="28"/>
+          <w:szCs w:val="28"/>
+        </w:rPr>
+        <w:t>base:Event</w:t>
+      </w:r>
+      <w:proofErr w:type="spellEnd"/>
+      <w:r>
+        <w:rPr>
+          <w:b/>
+          <w:bCs/>
+          <w:sz w:val="28"/>
+          <w:szCs w:val="28"/>
+        </w:rPr>
+        <w:t>)</w:t>
+      </w:r>
+      <w:r>
+        <w:rPr>
+          <w:b/>
+          <w:bCs/>
+          <w:sz w:val="28"/>
+          <w:szCs w:val="28"/>
+        </w:rPr>
+        <w:t>:</w:t>
+      </w:r>
+    </w:p>
+    <w:p>
+      <w:r>
+        <w:rPr>
+          <w:b/>
+          <w:bCs/>
+          <w:sz w:val="28"/>
+          <w:szCs w:val="28"/>
+        </w:rPr>
+        <w:tab/>
+      </w:r>
+      <w:r>
+        <w:rPr>
+          <w:b/>
+          <w:bCs/>
+        </w:rPr>
+        <w:t>Variables:</w:t>
+      </w:r>
+      <w:r>
+        <w:t xml:space="preserve"> </w:t>
+      </w:r>
+      <w:r>
+        <w:tab/>
+        <w:t>_</w:t>
+      </w:r>
+      <w:r>
+        <w:t>email</w:t>
+      </w:r>
+    </w:p>
+    <w:p>
+      <w:r>
+        <w:tab/>
+      </w:r>
+      <w:r>
+        <w:rPr>
+          <w:b/>
+          <w:bCs/>
+        </w:rPr>
+        <w:t>Constructor:</w:t>
+      </w:r>
+      <w:r>
+        <w:t xml:space="preserve"> </w:t>
+      </w:r>
+      <w:r>
+        <w:tab/>
+      </w:r>
+      <w:proofErr w:type="spellStart"/>
+      <w:r>
+        <w:t>ReceptionEvent</w:t>
+      </w:r>
+      <w:proofErr w:type="spellEnd"/>
+      <w:r>
+        <w:t xml:space="preserve">(): initializes new instance with specified </w:t>
+      </w:r>
+      <w:r>
+        <w:t>attributes</w:t>
+      </w:r>
+    </w:p>
+    <w:p>
+      <w:pPr>
+        <w:rPr>
+          <w:b/>
+          <w:bCs/>
+          <w:sz w:val="28"/>
+          <w:szCs w:val="28"/>
+        </w:rPr>
+      </w:pPr>
+      <w:r>
+        <w:tab/>
+      </w:r>
+      <w:r>
+        <w:rPr>
+          <w:b/>
+          <w:bCs/>
+        </w:rPr>
+        <w:t>Methods:</w:t>
+      </w:r>
+      <w:r>
+        <w:tab/>
+      </w:r>
+      <w:proofErr w:type="spellStart"/>
+      <w:r>
+        <w:t>GetFullDetails</w:t>
+      </w:r>
+      <w:proofErr w:type="spellEnd"/>
+      <w:r>
+        <w:t>()</w:t>
+      </w:r>
+    </w:p>
+    <w:p>
+      <w:pPr>
+        <w:rPr>
+          <w:b/>
+          <w:bCs/>
+          <w:sz w:val="28"/>
+          <w:szCs w:val="28"/>
+        </w:rPr>
+      </w:pPr>
+    </w:p>
+    <w:p>
+      <w:pPr>
+        <w:rPr>
+          <w:b/>
+          <w:bCs/>
+          <w:sz w:val="28"/>
+          <w:szCs w:val="28"/>
+        </w:rPr>
+      </w:pPr>
+      <w:r>
+        <w:rPr>
+          <w:b/>
+          <w:bCs/>
+          <w:sz w:val="28"/>
+          <w:szCs w:val="28"/>
+        </w:rPr>
+        <w:t xml:space="preserve">Class </w:t>
+      </w:r>
+      <w:proofErr w:type="spellStart"/>
+      <w:r>
+        <w:rPr>
+          <w:b/>
+          <w:bCs/>
+          <w:sz w:val="28"/>
+          <w:szCs w:val="28"/>
+        </w:rPr>
+        <w:t>O</w:t>
+      </w:r>
+      <w:r>
+        <w:rPr>
+          <w:b/>
+          <w:bCs/>
+          <w:sz w:val="28"/>
+          <w:szCs w:val="28"/>
+        </w:rPr>
+        <w:t>utdoorGatheringEvent</w:t>
+      </w:r>
+      <w:proofErr w:type="spellEnd"/>
+      <w:r>
+        <w:rPr>
+          <w:b/>
+          <w:bCs/>
+          <w:sz w:val="28"/>
+          <w:szCs w:val="28"/>
+        </w:rPr>
+        <w:t>(</w:t>
+      </w:r>
+      <w:proofErr w:type="spellStart"/>
+      <w:r>
+        <w:rPr>
+          <w:b/>
+          <w:bCs/>
+          <w:sz w:val="28"/>
+          <w:szCs w:val="28"/>
+        </w:rPr>
+        <w:t>base:Event</w:t>
+      </w:r>
+      <w:proofErr w:type="spellEnd"/>
+      <w:r>
+        <w:rPr>
+          <w:b/>
+          <w:bCs/>
+          <w:sz w:val="28"/>
+          <w:szCs w:val="28"/>
+        </w:rPr>
+        <w:t>)</w:t>
+      </w:r>
+      <w:r>
+        <w:rPr>
+          <w:b/>
+          <w:bCs/>
+          <w:sz w:val="28"/>
+          <w:szCs w:val="28"/>
+        </w:rPr>
+        <w:t>:</w:t>
+      </w:r>
+    </w:p>
+    <w:p>
+      <w:r>
+        <w:rPr>
+          <w:b/>
+          <w:bCs/>
+          <w:sz w:val="28"/>
+          <w:szCs w:val="28"/>
+        </w:rPr>
+        <w:tab/>
+      </w:r>
+      <w:r>
+        <w:rPr>
+          <w:b/>
+          <w:bCs/>
+        </w:rPr>
+        <w:t>Variables:</w:t>
+      </w:r>
+      <w:r>
+        <w:t xml:space="preserve"> </w:t>
+      </w:r>
+      <w:r>
+        <w:tab/>
+        <w:t>_</w:t>
+      </w:r>
+      <w:r>
+        <w:t>weather</w:t>
+      </w:r>
+    </w:p>
+    <w:p>
+      <w:r>
+        <w:tab/>
+      </w:r>
+      <w:r>
+        <w:rPr>
+          <w:b/>
+          <w:bCs/>
+        </w:rPr>
+        <w:t>Constructor:</w:t>
+      </w:r>
+      <w:r>
+        <w:t xml:space="preserve"> </w:t>
+      </w:r>
+      <w:r>
+        <w:tab/>
+      </w:r>
+      <w:proofErr w:type="spellStart"/>
+      <w:r>
+        <w:t>OutdoorGatheringEvent</w:t>
+      </w:r>
+      <w:proofErr w:type="spellEnd"/>
+      <w:r>
+        <w:t xml:space="preserve">(): initializes new instance with specified </w:t>
+      </w:r>
+      <w:r>
+        <w:tab/>
+      </w:r>
+      <w:r>
+        <w:tab/>
+      </w:r>
+      <w:r>
+        <w:tab/>
+      </w:r>
+      <w:r>
+        <w:tab/>
+      </w:r>
+      <w:r>
+        <w:tab/>
+      </w:r>
+      <w:r>
+        <w:t>attributes</w:t>
+      </w:r>
+    </w:p>
+    <w:p>
+      <w:pPr>
+        <w:rPr>
+          <w:b/>
+          <w:bCs/>
+          <w:sz w:val="28"/>
+          <w:szCs w:val="28"/>
+        </w:rPr>
+      </w:pPr>
+      <w:r>
+        <w:tab/>
+      </w:r>
+      <w:r>
+        <w:rPr>
+          <w:b/>
+          <w:bCs/>
+        </w:rPr>
+        <w:t>Methods:</w:t>
+      </w:r>
+      <w:r>
+        <w:tab/>
+      </w:r>
+      <w:proofErr w:type="spellStart"/>
+      <w:r>
+        <w:t>GetFullDetails</w:t>
+      </w:r>
+      <w:proofErr w:type="spellEnd"/>
+      <w:r>
+        <w:t>()</w:t>
+      </w:r>
+    </w:p>
+    <w:p/>
+    <w:p>
+      <w:pPr>
+        <w:rPr>
+          <w:b/>
+          <w:bCs/>
+          <w:sz w:val="28"/>
+          <w:szCs w:val="28"/>
+        </w:rPr>
+      </w:pPr>
+      <w:r>
+        <w:rPr>
+          <w:b/>
+          <w:bCs/>
+          <w:sz w:val="28"/>
+          <w:szCs w:val="28"/>
+        </w:rPr>
+        <w:t xml:space="preserve">Class </w:t>
+      </w:r>
+      <w:r>
+        <w:rPr>
+          <w:b/>
+          <w:bCs/>
+          <w:sz w:val="28"/>
+          <w:szCs w:val="28"/>
+        </w:rPr>
+        <w:t>Address</w:t>
+      </w:r>
+      <w:r>
+        <w:rPr>
+          <w:b/>
+          <w:bCs/>
+          <w:sz w:val="28"/>
+          <w:szCs w:val="28"/>
+        </w:rPr>
+        <w:t>:</w:t>
+      </w:r>
+    </w:p>
+    <w:p>
+      <w:r>
+        <w:rPr>
+          <w:b/>
+          <w:bCs/>
+          <w:sz w:val="28"/>
+          <w:szCs w:val="28"/>
+        </w:rPr>
+        <w:tab/>
+      </w:r>
+      <w:r>
+        <w:rPr>
+          <w:b/>
+          <w:bCs/>
+        </w:rPr>
+        <w:t>Variables:</w:t>
+      </w:r>
+      <w:r>
+        <w:t xml:space="preserve"> </w:t>
+      </w:r>
+      <w:r>
+        <w:tab/>
+        <w:t>_</w:t>
+      </w:r>
+      <w:r>
+        <w:t>street, _city, _state, _</w:t>
+      </w:r>
+      <w:proofErr w:type="spellStart"/>
+      <w:r>
+        <w:t>zipCode</w:t>
+      </w:r>
+      <w:proofErr w:type="spellEnd"/>
+    </w:p>
+    <w:p>
+      <w:r>
+        <w:tab/>
+      </w:r>
+      <w:r>
+        <w:rPr>
+          <w:b/>
+          <w:bCs/>
+        </w:rPr>
+        <w:t>Constructor:</w:t>
+      </w:r>
+      <w:r>
+        <w:t xml:space="preserve"> </w:t>
+      </w:r>
+      <w:r>
+        <w:tab/>
+        <w:t>Address(): initializes new instance with specified attributes</w:t>
+      </w:r>
+    </w:p>
+    <w:p>
+      <w:pPr>
+        <w:rPr>
+          <w:b/>
+          <w:bCs/>
+          <w:sz w:val="28"/>
+          <w:szCs w:val="28"/>
+        </w:rPr>
+      </w:pPr>
+      <w:r>
+        <w:tab/>
+      </w:r>
+      <w:r>
+        <w:rPr>
+          <w:b/>
+          <w:bCs/>
+        </w:rPr>
+        <w:t>Methods:</w:t>
+      </w:r>
+      <w:r>
+        <w:tab/>
+      </w:r>
+      <w:proofErr w:type="spellStart"/>
+      <w:r>
+        <w:t>ToString</w:t>
+      </w:r>
+      <w:proofErr w:type="spellEnd"/>
+      <w:r>
+        <w:t>()</w:t>
+      </w:r>
+    </w:p>
+    <w:p/>
+    <w:p/>
+    <w:p/>
+    <w:p>
+      <w:pPr>
+        <w:rPr>
+          <w:sz w:val="32"/>
+          <w:szCs w:val="32"/>
+        </w:rPr>
+      </w:pPr>
+      <w:r>
+        <w:rPr>
+          <w:b/>
+          <w:bCs/>
+          <w:sz w:val="32"/>
+          <w:szCs w:val="32"/>
+          <w:u w:val="single"/>
+        </w:rPr>
+        <w:t xml:space="preserve">Foundation </w:t>
+      </w:r>
+      <w:r>
+        <w:rPr>
+          <w:b/>
+          <w:bCs/>
+          <w:sz w:val="32"/>
+          <w:szCs w:val="32"/>
+          <w:u w:val="single"/>
+        </w:rPr>
+        <w:t>4</w:t>
+      </w:r>
+      <w:r>
+        <w:rPr>
+          <w:b/>
+          <w:bCs/>
+          <w:sz w:val="32"/>
+          <w:szCs w:val="32"/>
+          <w:u w:val="single"/>
+        </w:rPr>
+        <w:t xml:space="preserve"> Program</w:t>
+      </w:r>
+    </w:p>
+    <w:p/>
+    <w:p>
+      <w:pPr>
+        <w:rPr>
+          <w:b/>
+          <w:bCs/>
+          <w:sz w:val="28"/>
+          <w:szCs w:val="28"/>
+        </w:rPr>
+      </w:pPr>
+      <w:r>
+        <w:rPr>
+          <w:b/>
+          <w:bCs/>
+          <w:sz w:val="28"/>
+          <w:szCs w:val="28"/>
+        </w:rPr>
+        <w:t xml:space="preserve">Class </w:t>
+      </w:r>
+      <w:r>
+        <w:rPr>
+          <w:b/>
+          <w:bCs/>
+          <w:sz w:val="28"/>
+          <w:szCs w:val="28"/>
+        </w:rPr>
+        <w:t>Activity</w:t>
+      </w:r>
+      <w:r>
+        <w:rPr>
+          <w:b/>
+          <w:bCs/>
+          <w:sz w:val="28"/>
+          <w:szCs w:val="28"/>
+        </w:rPr>
+        <w:t>:</w:t>
+      </w:r>
+    </w:p>
+    <w:p>
+      <w:r>
+        <w:rPr>
+          <w:b/>
+          <w:bCs/>
+          <w:sz w:val="28"/>
+          <w:szCs w:val="28"/>
+        </w:rPr>
+        <w:tab/>
+      </w:r>
+      <w:r>
+        <w:rPr>
+          <w:b/>
+          <w:bCs/>
+        </w:rPr>
+        <w:t>Variables:</w:t>
+      </w:r>
+      <w:r>
+        <w:t xml:space="preserve"> </w:t>
+      </w:r>
+      <w:r>
+        <w:tab/>
+      </w:r>
+      <w:r>
+        <w:t>_date, _minutes</w:t>
+      </w:r>
+    </w:p>
+    <w:p>
+      <w:r>
+        <w:tab/>
+      </w:r>
+      <w:r>
+        <w:rPr>
+          <w:b/>
+          <w:bCs/>
+        </w:rPr>
+        <w:t>Constructor:</w:t>
+      </w:r>
+      <w:r>
+        <w:t xml:space="preserve"> </w:t>
+      </w:r>
+      <w:r>
+        <w:tab/>
+      </w:r>
+      <w:r>
+        <w:t>Activity</w:t>
+      </w:r>
+      <w:r>
+        <w:t>(): Initializes new instance with specified attributes</w:t>
+      </w:r>
+    </w:p>
+    <w:p>
+      <w:r>
+        <w:tab/>
+      </w:r>
+      <w:r>
+        <w:rPr>
+          <w:b/>
+          <w:bCs/>
+        </w:rPr>
+        <w:t>Methods:</w:t>
+      </w:r>
+      <w:r>
+        <w:tab/>
+      </w:r>
+      <w:proofErr w:type="spellStart"/>
+      <w:r>
+        <w:t>CalculateDistance</w:t>
+      </w:r>
+      <w:proofErr w:type="spellEnd"/>
+      <w:r>
+        <w:t xml:space="preserve">(), </w:t>
+      </w:r>
+      <w:proofErr w:type="spellStart"/>
+      <w:r>
+        <w:t>CalculateSpeed</w:t>
+      </w:r>
+      <w:proofErr w:type="spellEnd"/>
+      <w:r>
+        <w:t xml:space="preserve">(), </w:t>
+      </w:r>
+      <w:proofErr w:type="spellStart"/>
+      <w:r>
+        <w:t>CalculatePace</w:t>
+      </w:r>
+      <w:proofErr w:type="spellEnd"/>
+      <w:r>
+        <w:t xml:space="preserve">(), </w:t>
+      </w:r>
+      <w:proofErr w:type="spellStart"/>
+      <w:r>
+        <w:t>GetSummary</w:t>
+      </w:r>
+      <w:proofErr w:type="spellEnd"/>
+      <w:r>
+        <w:t>()</w:t>
+      </w:r>
+    </w:p>
+    <w:p/>
+    <w:p>
+      <w:pPr>
+        <w:rPr>
+          <w:b/>
+          <w:bCs/>
+          <w:sz w:val="28"/>
+          <w:szCs w:val="28"/>
+        </w:rPr>
+      </w:pPr>
+      <w:r>
+        <w:rPr>
+          <w:b/>
+          <w:bCs/>
+          <w:sz w:val="28"/>
+          <w:szCs w:val="28"/>
+        </w:rPr>
+        <w:t xml:space="preserve">Class </w:t>
+      </w:r>
+      <w:proofErr w:type="spellStart"/>
+      <w:r>
+        <w:rPr>
+          <w:b/>
+          <w:bCs/>
+          <w:sz w:val="28"/>
+          <w:szCs w:val="28"/>
+        </w:rPr>
+        <w:t>RunningActivity</w:t>
+      </w:r>
+      <w:proofErr w:type="spellEnd"/>
+      <w:r>
+        <w:rPr>
+          <w:b/>
+          <w:bCs/>
+          <w:sz w:val="28"/>
+          <w:szCs w:val="28"/>
+        </w:rPr>
+        <w:t>(</w:t>
+      </w:r>
+      <w:proofErr w:type="spellStart"/>
+      <w:r>
+        <w:rPr>
+          <w:b/>
+          <w:bCs/>
+          <w:sz w:val="28"/>
+          <w:szCs w:val="28"/>
+        </w:rPr>
+        <w:t>base:</w:t>
+      </w:r>
+      <w:r>
+        <w:rPr>
+          <w:b/>
+          <w:bCs/>
+          <w:sz w:val="28"/>
+          <w:szCs w:val="28"/>
+        </w:rPr>
+        <w:t>Activity</w:t>
+      </w:r>
+      <w:proofErr w:type="spellEnd"/>
+      <w:r>
+        <w:rPr>
+          <w:b/>
+          <w:bCs/>
+          <w:sz w:val="28"/>
+          <w:szCs w:val="28"/>
+        </w:rPr>
+        <w:t>)</w:t>
+      </w:r>
+      <w:r>
+        <w:rPr>
+          <w:b/>
+          <w:bCs/>
+          <w:sz w:val="28"/>
+          <w:szCs w:val="28"/>
+        </w:rPr>
+        <w:t>:</w:t>
+      </w:r>
+    </w:p>
+    <w:p>
+      <w:r>
+        <w:rPr>
+          <w:b/>
+          <w:bCs/>
+          <w:sz w:val="28"/>
+          <w:szCs w:val="28"/>
+        </w:rPr>
+        <w:tab/>
+      </w:r>
+      <w:r>
+        <w:rPr>
+          <w:b/>
+          <w:bCs/>
+        </w:rPr>
+        <w:t>Variables:</w:t>
+      </w:r>
+      <w:r>
+        <w:t xml:space="preserve"> </w:t>
+      </w:r>
+      <w:r>
+        <w:tab/>
+        <w:t>_</w:t>
+      </w:r>
+      <w:r>
+        <w:t>distance</w:t>
+      </w:r>
+    </w:p>
+    <w:p>
+      <w:r>
+        <w:tab/>
+      </w:r>
+      <w:r>
+        <w:rPr>
+          <w:b/>
+          <w:bCs/>
+        </w:rPr>
+        <w:t>Constructor:</w:t>
+      </w:r>
+      <w:r>
+        <w:t xml:space="preserve"> </w:t>
+      </w:r>
+      <w:r>
+        <w:tab/>
+      </w:r>
+      <w:proofErr w:type="spellStart"/>
+      <w:r>
+        <w:t>RunningActivity</w:t>
+      </w:r>
+      <w:proofErr w:type="spellEnd"/>
+      <w:r>
+        <w:t xml:space="preserve">(): Initializes </w:t>
+      </w:r>
+      <w:r>
+        <w:t>the date, minutes, and distance</w:t>
+      </w:r>
+    </w:p>
+    <w:p>
+      <w:r>
+        <w:tab/>
+      </w:r>
+      <w:r>
+        <w:rPr>
+          <w:b/>
+          <w:bCs/>
+        </w:rPr>
+        <w:t>Methods:</w:t>
+      </w:r>
+      <w:r>
+        <w:tab/>
+      </w:r>
+      <w:proofErr w:type="spellStart"/>
+      <w:r>
+        <w:t>CalculateDistance</w:t>
+      </w:r>
+      <w:proofErr w:type="spellEnd"/>
+      <w:r>
+        <w:t xml:space="preserve">(), </w:t>
+      </w:r>
+      <w:proofErr w:type="spellStart"/>
+      <w:r>
+        <w:t>CalculateSpeed</w:t>
+      </w:r>
+      <w:proofErr w:type="spellEnd"/>
+      <w:r>
+        <w:t xml:space="preserve">(), </w:t>
+      </w:r>
+      <w:proofErr w:type="spellStart"/>
+      <w:r>
+        <w:t>CalculatePace</w:t>
+      </w:r>
+      <w:proofErr w:type="spellEnd"/>
+      <w:r>
+        <w:t>()</w:t>
+      </w:r>
+    </w:p>
+    <w:p>
+      <w:pPr>
+        <w:rPr>
+          <w:b/>
+          <w:bCs/>
+          <w:sz w:val="28"/>
+          <w:szCs w:val="28"/>
+        </w:rPr>
+      </w:pPr>
+    </w:p>
+    <w:p>
+      <w:pPr>
+        <w:rPr>
+          <w:b/>
+          <w:bCs/>
+          <w:sz w:val="28"/>
+          <w:szCs w:val="28"/>
+        </w:rPr>
+      </w:pPr>
+    </w:p>
+    <w:p>
+      <w:pPr>
+        <w:rPr>
+          <w:b/>
+          <w:bCs/>
+          <w:sz w:val="28"/>
+          <w:szCs w:val="28"/>
+        </w:rPr>
+      </w:pPr>
+    </w:p>
+    <w:p>
+      <w:pPr>
+        <w:rPr>
+          <w:b/>
+          <w:bCs/>
+          <w:sz w:val="28"/>
+          <w:szCs w:val="28"/>
+        </w:rPr>
+      </w:pPr>
+      <w:r>
+        <w:rPr>
+          <w:b/>
+          <w:bCs/>
+          <w:sz w:val="28"/>
+          <w:szCs w:val="28"/>
+        </w:rPr>
+        <w:lastRenderedPageBreak/>
+        <w:t>Class</w:t>
+      </w:r>
+      <w:r>
+        <w:rPr>
+          <w:b/>
+          <w:bCs/>
+          <w:sz w:val="28"/>
+          <w:szCs w:val="28"/>
+        </w:rPr>
+        <w:t xml:space="preserve"> </w:t>
+      </w:r>
+      <w:proofErr w:type="spellStart"/>
+      <w:r>
+        <w:rPr>
+          <w:b/>
+          <w:bCs/>
+          <w:sz w:val="28"/>
+          <w:szCs w:val="28"/>
+        </w:rPr>
+        <w:t>Cycling</w:t>
+      </w:r>
+      <w:r>
+        <w:rPr>
+          <w:b/>
+          <w:bCs/>
+          <w:sz w:val="28"/>
+          <w:szCs w:val="28"/>
+        </w:rPr>
+        <w:t>Activity</w:t>
+      </w:r>
+      <w:proofErr w:type="spellEnd"/>
+      <w:r>
+        <w:rPr>
+          <w:b/>
+          <w:bCs/>
+          <w:sz w:val="28"/>
+          <w:szCs w:val="28"/>
+        </w:rPr>
+        <w:t>(</w:t>
+      </w:r>
+      <w:proofErr w:type="spellStart"/>
+      <w:r>
+        <w:rPr>
+          <w:b/>
+          <w:bCs/>
+          <w:sz w:val="28"/>
+          <w:szCs w:val="28"/>
+        </w:rPr>
+        <w:t>base:Activity</w:t>
+      </w:r>
+      <w:proofErr w:type="spellEnd"/>
+      <w:r>
+        <w:rPr>
+          <w:b/>
+          <w:bCs/>
+          <w:sz w:val="28"/>
+          <w:szCs w:val="28"/>
+        </w:rPr>
+        <w:t>)</w:t>
+      </w:r>
+      <w:r>
+        <w:rPr>
+          <w:b/>
+          <w:bCs/>
+          <w:sz w:val="28"/>
+          <w:szCs w:val="28"/>
+        </w:rPr>
+        <w:t>:</w:t>
+      </w:r>
+    </w:p>
+    <w:p>
+      <w:r>
+        <w:rPr>
+          <w:b/>
+          <w:bCs/>
+          <w:sz w:val="28"/>
+          <w:szCs w:val="28"/>
+        </w:rPr>
+        <w:tab/>
+      </w:r>
+      <w:r>
+        <w:rPr>
+          <w:b/>
+          <w:bCs/>
+        </w:rPr>
+        <w:t>Variables:</w:t>
+      </w:r>
+      <w:r>
+        <w:t xml:space="preserve"> </w:t>
+      </w:r>
+      <w:r>
+        <w:tab/>
+        <w:t>_</w:t>
+      </w:r>
+      <w:r>
+        <w:t>speed</w:t>
+      </w:r>
+    </w:p>
+    <w:p>
+      <w:r>
+        <w:tab/>
+      </w:r>
+      <w:r>
+        <w:rPr>
+          <w:b/>
+          <w:bCs/>
+        </w:rPr>
+        <w:t>Constructor:</w:t>
+      </w:r>
+      <w:r>
+        <w:t xml:space="preserve"> </w:t>
+      </w:r>
+      <w:r>
+        <w:tab/>
+      </w:r>
+      <w:proofErr w:type="spellStart"/>
+      <w:r>
+        <w:t>CyclingActivity</w:t>
+      </w:r>
+      <w:proofErr w:type="spellEnd"/>
+      <w:r>
+        <w:t xml:space="preserve">(): </w:t>
+      </w:r>
+      <w:r>
+        <w:t xml:space="preserve">Initializes the date, minutes, and </w:t>
+      </w:r>
+      <w:r>
+        <w:t>speed</w:t>
+      </w:r>
+    </w:p>
+    <w:p>
+      <w:pPr>
+        <w:rPr>
+          <w:b/>
+          <w:bCs/>
+          <w:sz w:val="28"/>
+          <w:szCs w:val="28"/>
+        </w:rPr>
+      </w:pPr>
+      <w:r>
+        <w:tab/>
+      </w:r>
+      <w:r>
+        <w:rPr>
+          <w:b/>
+          <w:bCs/>
+        </w:rPr>
+        <w:t>Methods:</w:t>
+      </w:r>
+      <w:r>
+        <w:tab/>
+      </w:r>
+      <w:proofErr w:type="spellStart"/>
+      <w:r>
+        <w:t>CalculateDistance</w:t>
+      </w:r>
+      <w:proofErr w:type="spellEnd"/>
+      <w:r>
+        <w:t xml:space="preserve">(), </w:t>
+      </w:r>
+      <w:proofErr w:type="spellStart"/>
+      <w:r>
+        <w:t>CalculateSpeed</w:t>
+      </w:r>
+      <w:proofErr w:type="spellEnd"/>
+      <w:r>
+        <w:t xml:space="preserve">(), </w:t>
+      </w:r>
+      <w:proofErr w:type="spellStart"/>
+      <w:r>
+        <w:t>CalculatePace</w:t>
+      </w:r>
+      <w:proofErr w:type="spellEnd"/>
+      <w:r>
+        <w:t>()</w:t>
+      </w:r>
+    </w:p>
+    <w:p>
+      <w:pPr>
+        <w:rPr>
+          <w:b/>
+          <w:bCs/>
+          <w:sz w:val="28"/>
+          <w:szCs w:val="28"/>
+        </w:rPr>
+      </w:pPr>
+    </w:p>
+    <w:p>
+      <w:pPr>
+        <w:rPr>
+          <w:b/>
+          <w:bCs/>
+          <w:sz w:val="28"/>
+          <w:szCs w:val="28"/>
+        </w:rPr>
+      </w:pPr>
+      <w:r>
+        <w:rPr>
+          <w:b/>
+          <w:bCs/>
+          <w:sz w:val="28"/>
+          <w:szCs w:val="28"/>
+        </w:rPr>
+        <w:t xml:space="preserve">Class </w:t>
+      </w:r>
+      <w:proofErr w:type="spellStart"/>
+      <w:r>
+        <w:rPr>
+          <w:b/>
+          <w:bCs/>
+          <w:sz w:val="28"/>
+          <w:szCs w:val="28"/>
+        </w:rPr>
+        <w:t>Swimming</w:t>
+      </w:r>
+      <w:r>
+        <w:rPr>
+          <w:b/>
+          <w:bCs/>
+          <w:sz w:val="28"/>
+          <w:szCs w:val="28"/>
+        </w:rPr>
+        <w:t>Activity</w:t>
+      </w:r>
+      <w:proofErr w:type="spellEnd"/>
+      <w:r>
+        <w:rPr>
+          <w:b/>
+          <w:bCs/>
+          <w:sz w:val="28"/>
+          <w:szCs w:val="28"/>
+        </w:rPr>
+        <w:t>(</w:t>
+      </w:r>
+      <w:proofErr w:type="spellStart"/>
+      <w:r>
+        <w:rPr>
+          <w:b/>
+          <w:bCs/>
+          <w:sz w:val="28"/>
+          <w:szCs w:val="28"/>
+        </w:rPr>
+        <w:t>base:Activity</w:t>
+      </w:r>
+      <w:proofErr w:type="spellEnd"/>
+      <w:r>
+        <w:rPr>
+          <w:b/>
+          <w:bCs/>
+          <w:sz w:val="28"/>
+          <w:szCs w:val="28"/>
+        </w:rPr>
+        <w:t>)</w:t>
+      </w:r>
+      <w:r>
+        <w:rPr>
+          <w:b/>
+          <w:bCs/>
+          <w:sz w:val="28"/>
+          <w:szCs w:val="28"/>
+        </w:rPr>
+        <w:t>:</w:t>
+      </w:r>
+      <w:r>
+        <w:rPr>
+          <w:b/>
+          <w:bCs/>
+          <w:sz w:val="28"/>
+          <w:szCs w:val="28"/>
+        </w:rPr>
+        <w:tab/>
+      </w:r>
+    </w:p>
+    <w:p>
+      <w:r>
+        <w:rPr>
+          <w:b/>
+          <w:bCs/>
+          <w:sz w:val="28"/>
+          <w:szCs w:val="28"/>
+        </w:rPr>
+        <w:tab/>
+      </w:r>
+      <w:r>
+        <w:rPr>
+          <w:b/>
+          <w:bCs/>
+        </w:rPr>
+        <w:t>Variables:</w:t>
+      </w:r>
+      <w:r>
+        <w:t xml:space="preserve"> </w:t>
+      </w:r>
+      <w:r>
+        <w:tab/>
+        <w:t>_</w:t>
+      </w:r>
+      <w:r>
+        <w:t>laps</w:t>
+      </w:r>
+    </w:p>
+    <w:p>
+      <w:r>
+        <w:tab/>
+      </w:r>
+      <w:r>
+        <w:rPr>
+          <w:b/>
+          <w:bCs/>
+        </w:rPr>
+        <w:t>Constructor:</w:t>
+      </w:r>
+      <w:r>
+        <w:t xml:space="preserve"> </w:t>
+      </w:r>
+      <w:r>
+        <w:tab/>
+      </w:r>
+      <w:proofErr w:type="spellStart"/>
+      <w:r>
+        <w:t>SwimmingActivity</w:t>
+      </w:r>
+      <w:proofErr w:type="spellEnd"/>
+      <w:r>
+        <w:t xml:space="preserve">(): </w:t>
+      </w:r>
+      <w:r>
+        <w:t xml:space="preserve">Initializes the date, minutes, and </w:t>
+      </w:r>
+      <w:r>
+        <w:t>laps</w:t>
+      </w:r>
+      <w:r>
+        <w:tab/>
+      </w:r>
+      <w:r>
+        <w:tab/>
+      </w:r>
+    </w:p>
+    <w:p>
+      <w:pPr>
+        <w:rPr>
+          <w:b/>
+          <w:bCs/>
+          <w:sz w:val="28"/>
+          <w:szCs w:val="28"/>
+        </w:rPr>
+      </w:pPr>
+      <w:r>
+        <w:tab/>
+      </w:r>
+      <w:r>
+        <w:rPr>
+          <w:b/>
+          <w:bCs/>
+        </w:rPr>
+        <w:t>Methods:</w:t>
+      </w:r>
+      <w:r>
+        <w:tab/>
+      </w:r>
+      <w:proofErr w:type="spellStart"/>
+      <w:r>
+        <w:t>CalculateDistance</w:t>
+      </w:r>
+      <w:proofErr w:type="spellEnd"/>
+      <w:r>
+        <w:t xml:space="preserve">(), </w:t>
+      </w:r>
+      <w:proofErr w:type="spellStart"/>
+      <w:r>
+        <w:t>CalculateSpeed</w:t>
+      </w:r>
+      <w:proofErr w:type="spellEnd"/>
+      <w:r>
+        <w:t xml:space="preserve">(), </w:t>
+      </w:r>
+      <w:proofErr w:type="spellStart"/>
+      <w:r>
+        <w:t>CalculatePace</w:t>
+      </w:r>
+      <w:proofErr w:type="spellEnd"/>
+      <w:r>
+        <w:t>()</w:t>
+      </w:r>
+    </w:p>
+    <w:p/>
     <w:p/>
     <w:sectPr>
       <w:pgSz w:w="12240" w:h="15840"/>
@@ -451,6 +2596,395 @@
     </w:sectPr>
   </w:body>
 </w:document>
+</file>
+
+<file path=word/numbering.xml><?xml version="1.0" encoding="utf-8"?>
+<w:numbering xmlns:wpc="http://schemas.microsoft.com/office/word/2010/wordprocessingCanvas" xmlns:cx="http://schemas.microsoft.com/office/drawing/2014/chartex" xmlns:cx1="http://schemas.microsoft.com/office/drawing/2015/9/8/chartex" xmlns:cx2="http://schemas.microsoft.com/office/drawing/2015/10/21/chartex" xmlns:cx3="http://schemas.microsoft.com/office/drawing/2016/5/9/chartex" xmlns:cx4="http://schemas.microsoft.com/office/drawing/2016/5/10/chartex" xmlns:cx5="http://schemas.microsoft.com/office/drawing/2016/5/11/chartex" xmlns:cx6="http://schemas.microsoft.com/office/drawing/2016/5/12/chartex" xmlns:cx7="http://schemas.microsoft.com/office/drawing/2016/5/13/chartex" xmlns:cx8="http://schemas.microsoft.com/office/drawing/2016/5/14/chartex" xmlns:mc="http://schemas.openxmlformats.org/markup-compatibility/2006" xmlns:aink="http://schemas.microsoft.com/office/drawing/2016/ink" xmlns:am3d="http://schemas.microsoft.com/office/drawing/2017/model3d" xmlns:o="urn:schemas-microsoft-com:office:office" xmlns:oel="http://schemas.microsoft.com/office/2019/extlst" xmlns:r="http://schemas.openxmlformats.org/officeDocument/2006/relationships" xmlns:m="http://schemas.openxmlformats.org/officeDocument/2006/math" xmlns:v="urn:schemas-microsoft-com:vml" xmlns:wp14="http://schemas.microsoft.com/office/word/2010/wordprocessingDrawing" xmlns:wp="http://schemas.openxmlformats.org/drawingml/2006/wordprocessingDrawing" xmlns:w10="urn:schemas-microsoft-com:office:word" xmlns:w="http://schemas.openxmlformats.org/wordprocessingml/2006/main" xmlns:w14="http://schemas.microsoft.com/office/word/2010/wordml" xmlns:w15="http://schemas.microsoft.com/office/word/2012/wordml" xmlns:w16cex="http://schemas.microsoft.com/office/word/2018/wordml/cex" xmlns:w16cid="http://schemas.microsoft.com/office/word/2016/wordml/cid" xmlns:w16="http://schemas.microsoft.com/office/word/2018/wordml" xmlns:w16sdtdh="http://schemas.microsoft.com/office/word/2020/wordml/sdtdatahash" xmlns:w16se="http://schemas.microsoft.com/office/word/2015/wordml/symex" xmlns:wpg="http://schemas.microsoft.com/office/word/2010/wordprocessingGroup" xmlns:wpi="http://schemas.microsoft.com/office/word/2010/wordprocessingInk" xmlns:wne="http://schemas.microsoft.com/office/word/2006/wordml" xmlns:wps="http://schemas.microsoft.com/office/word/2010/wordprocessingShape" mc:Ignorable="w14 w15 w16se w16cid w16 w16cex w16sdtdh wp14">
+  <w:abstractNum w:abstractNumId="0" w15:restartNumberingAfterBreak="0">
+    <w:nsid w:val="0AA47479"/>
+    <w:multiLevelType w:val="multilevel"/>
+    <w:tmpl w:val="3FD64B66"/>
+    <w:lvl w:ilvl="0">
+      <w:start w:val="1"/>
+      <w:numFmt w:val="decimal"/>
+      <w:lvlText w:val="%1."/>
+      <w:lvlJc w:val="left"/>
+      <w:pPr>
+        <w:tabs>
+          <w:tab w:val="num" w:pos="720"/>
+        </w:tabs>
+        <w:ind w:left="720" w:hanging="360"/>
+      </w:pPr>
+    </w:lvl>
+    <w:lvl w:ilvl="1" w:tentative="1">
+      <w:start w:val="1"/>
+      <w:numFmt w:val="decimal"/>
+      <w:lvlText w:val="%2."/>
+      <w:lvlJc w:val="left"/>
+      <w:pPr>
+        <w:tabs>
+          <w:tab w:val="num" w:pos="1440"/>
+        </w:tabs>
+        <w:ind w:left="1440" w:hanging="360"/>
+      </w:pPr>
+    </w:lvl>
+    <w:lvl w:ilvl="2" w:tentative="1">
+      <w:start w:val="1"/>
+      <w:numFmt w:val="decimal"/>
+      <w:lvlText w:val="%3."/>
+      <w:lvlJc w:val="left"/>
+      <w:pPr>
+        <w:tabs>
+          <w:tab w:val="num" w:pos="2160"/>
+        </w:tabs>
+        <w:ind w:left="2160" w:hanging="360"/>
+      </w:pPr>
+    </w:lvl>
+    <w:lvl w:ilvl="3" w:tentative="1">
+      <w:start w:val="1"/>
+      <w:numFmt w:val="decimal"/>
+      <w:lvlText w:val="%4."/>
+      <w:lvlJc w:val="left"/>
+      <w:pPr>
+        <w:tabs>
+          <w:tab w:val="num" w:pos="2880"/>
+        </w:tabs>
+        <w:ind w:left="2880" w:hanging="360"/>
+      </w:pPr>
+    </w:lvl>
+    <w:lvl w:ilvl="4" w:tentative="1">
+      <w:start w:val="1"/>
+      <w:numFmt w:val="decimal"/>
+      <w:lvlText w:val="%5."/>
+      <w:lvlJc w:val="left"/>
+      <w:pPr>
+        <w:tabs>
+          <w:tab w:val="num" w:pos="3600"/>
+        </w:tabs>
+        <w:ind w:left="3600" w:hanging="360"/>
+      </w:pPr>
+    </w:lvl>
+    <w:lvl w:ilvl="5" w:tentative="1">
+      <w:start w:val="1"/>
+      <w:numFmt w:val="decimal"/>
+      <w:lvlText w:val="%6."/>
+      <w:lvlJc w:val="left"/>
+      <w:pPr>
+        <w:tabs>
+          <w:tab w:val="num" w:pos="4320"/>
+        </w:tabs>
+        <w:ind w:left="4320" w:hanging="360"/>
+      </w:pPr>
+    </w:lvl>
+    <w:lvl w:ilvl="6" w:tentative="1">
+      <w:start w:val="1"/>
+      <w:numFmt w:val="decimal"/>
+      <w:lvlText w:val="%7."/>
+      <w:lvlJc w:val="left"/>
+      <w:pPr>
+        <w:tabs>
+          <w:tab w:val="num" w:pos="5040"/>
+        </w:tabs>
+        <w:ind w:left="5040" w:hanging="360"/>
+      </w:pPr>
+    </w:lvl>
+    <w:lvl w:ilvl="7" w:tentative="1">
+      <w:start w:val="1"/>
+      <w:numFmt w:val="decimal"/>
+      <w:lvlText w:val="%8."/>
+      <w:lvlJc w:val="left"/>
+      <w:pPr>
+        <w:tabs>
+          <w:tab w:val="num" w:pos="5760"/>
+        </w:tabs>
+        <w:ind w:left="5760" w:hanging="360"/>
+      </w:pPr>
+    </w:lvl>
+    <w:lvl w:ilvl="8" w:tentative="1">
+      <w:start w:val="1"/>
+      <w:numFmt w:val="decimal"/>
+      <w:lvlText w:val="%9."/>
+      <w:lvlJc w:val="left"/>
+      <w:pPr>
+        <w:tabs>
+          <w:tab w:val="num" w:pos="6480"/>
+        </w:tabs>
+        <w:ind w:left="6480" w:hanging="360"/>
+      </w:pPr>
+    </w:lvl>
+  </w:abstractNum>
+  <w:abstractNum w:abstractNumId="1" w15:restartNumberingAfterBreak="0">
+    <w:nsid w:val="44B05FA1"/>
+    <w:multiLevelType w:val="multilevel"/>
+    <w:tmpl w:val="F5B2697C"/>
+    <w:lvl w:ilvl="0">
+      <w:start w:val="1"/>
+      <w:numFmt w:val="bullet"/>
+      <w:lvlText w:val=""/>
+      <w:lvlJc w:val="left"/>
+      <w:pPr>
+        <w:tabs>
+          <w:tab w:val="num" w:pos="720"/>
+        </w:tabs>
+        <w:ind w:left="720" w:hanging="360"/>
+      </w:pPr>
+      <w:rPr>
+        <w:rFonts w:ascii="Symbol" w:hAnsi="Symbol" w:hint="default"/>
+        <w:sz w:val="20"/>
+      </w:rPr>
+    </w:lvl>
+    <w:lvl w:ilvl="1" w:tentative="1">
+      <w:start w:val="1"/>
+      <w:numFmt w:val="bullet"/>
+      <w:lvlText w:val="o"/>
+      <w:lvlJc w:val="left"/>
+      <w:pPr>
+        <w:tabs>
+          <w:tab w:val="num" w:pos="1440"/>
+        </w:tabs>
+        <w:ind w:left="1440" w:hanging="360"/>
+      </w:pPr>
+      <w:rPr>
+        <w:rFonts w:ascii="Courier New" w:hAnsi="Courier New" w:hint="default"/>
+        <w:sz w:val="20"/>
+      </w:rPr>
+    </w:lvl>
+    <w:lvl w:ilvl="2" w:tentative="1">
+      <w:start w:val="1"/>
+      <w:numFmt w:val="bullet"/>
+      <w:lvlText w:val=""/>
+      <w:lvlJc w:val="left"/>
+      <w:pPr>
+        <w:tabs>
+          <w:tab w:val="num" w:pos="2160"/>
+        </w:tabs>
+        <w:ind w:left="2160" w:hanging="360"/>
+      </w:pPr>
+      <w:rPr>
+        <w:rFonts w:ascii="Wingdings" w:hAnsi="Wingdings" w:hint="default"/>
+        <w:sz w:val="20"/>
+      </w:rPr>
+    </w:lvl>
+    <w:lvl w:ilvl="3" w:tentative="1">
+      <w:start w:val="1"/>
+      <w:numFmt w:val="bullet"/>
+      <w:lvlText w:val=""/>
+      <w:lvlJc w:val="left"/>
+      <w:pPr>
+        <w:tabs>
+          <w:tab w:val="num" w:pos="2880"/>
+        </w:tabs>
+        <w:ind w:left="2880" w:hanging="360"/>
+      </w:pPr>
+      <w:rPr>
+        <w:rFonts w:ascii="Wingdings" w:hAnsi="Wingdings" w:hint="default"/>
+        <w:sz w:val="20"/>
+      </w:rPr>
+    </w:lvl>
+    <w:lvl w:ilvl="4" w:tentative="1">
+      <w:start w:val="1"/>
+      <w:numFmt w:val="bullet"/>
+      <w:lvlText w:val=""/>
+      <w:lvlJc w:val="left"/>
+      <w:pPr>
+        <w:tabs>
+          <w:tab w:val="num" w:pos="3600"/>
+        </w:tabs>
+        <w:ind w:left="3600" w:hanging="360"/>
+      </w:pPr>
+      <w:rPr>
+        <w:rFonts w:ascii="Wingdings" w:hAnsi="Wingdings" w:hint="default"/>
+        <w:sz w:val="20"/>
+      </w:rPr>
+    </w:lvl>
+    <w:lvl w:ilvl="5" w:tentative="1">
+      <w:start w:val="1"/>
+      <w:numFmt w:val="bullet"/>
+      <w:lvlText w:val=""/>
+      <w:lvlJc w:val="left"/>
+      <w:pPr>
+        <w:tabs>
+          <w:tab w:val="num" w:pos="4320"/>
+        </w:tabs>
+        <w:ind w:left="4320" w:hanging="360"/>
+      </w:pPr>
+      <w:rPr>
+        <w:rFonts w:ascii="Wingdings" w:hAnsi="Wingdings" w:hint="default"/>
+        <w:sz w:val="20"/>
+      </w:rPr>
+    </w:lvl>
+    <w:lvl w:ilvl="6" w:tentative="1">
+      <w:start w:val="1"/>
+      <w:numFmt w:val="bullet"/>
+      <w:lvlText w:val=""/>
+      <w:lvlJc w:val="left"/>
+      <w:pPr>
+        <w:tabs>
+          <w:tab w:val="num" w:pos="5040"/>
+        </w:tabs>
+        <w:ind w:left="5040" w:hanging="360"/>
+      </w:pPr>
+      <w:rPr>
+        <w:rFonts w:ascii="Wingdings" w:hAnsi="Wingdings" w:hint="default"/>
+        <w:sz w:val="20"/>
+      </w:rPr>
+    </w:lvl>
+    <w:lvl w:ilvl="7" w:tentative="1">
+      <w:start w:val="1"/>
+      <w:numFmt w:val="bullet"/>
+      <w:lvlText w:val=""/>
+      <w:lvlJc w:val="left"/>
+      <w:pPr>
+        <w:tabs>
+          <w:tab w:val="num" w:pos="5760"/>
+        </w:tabs>
+        <w:ind w:left="5760" w:hanging="360"/>
+      </w:pPr>
+      <w:rPr>
+        <w:rFonts w:ascii="Wingdings" w:hAnsi="Wingdings" w:hint="default"/>
+        <w:sz w:val="20"/>
+      </w:rPr>
+    </w:lvl>
+    <w:lvl w:ilvl="8" w:tentative="1">
+      <w:start w:val="1"/>
+      <w:numFmt w:val="bullet"/>
+      <w:lvlText w:val=""/>
+      <w:lvlJc w:val="left"/>
+      <w:pPr>
+        <w:tabs>
+          <w:tab w:val="num" w:pos="6480"/>
+        </w:tabs>
+        <w:ind w:left="6480" w:hanging="360"/>
+      </w:pPr>
+      <w:rPr>
+        <w:rFonts w:ascii="Wingdings" w:hAnsi="Wingdings" w:hint="default"/>
+        <w:sz w:val="20"/>
+      </w:rPr>
+    </w:lvl>
+  </w:abstractNum>
+  <w:abstractNum w:abstractNumId="2" w15:restartNumberingAfterBreak="0">
+    <w:nsid w:val="6CF70761"/>
+    <w:multiLevelType w:val="multilevel"/>
+    <w:tmpl w:val="91F621CC"/>
+    <w:lvl w:ilvl="0">
+      <w:start w:val="1"/>
+      <w:numFmt w:val="decimal"/>
+      <w:lvlText w:val="%1."/>
+      <w:lvlJc w:val="left"/>
+      <w:pPr>
+        <w:tabs>
+          <w:tab w:val="num" w:pos="720"/>
+        </w:tabs>
+        <w:ind w:left="720" w:hanging="360"/>
+      </w:pPr>
+    </w:lvl>
+    <w:lvl w:ilvl="1" w:tentative="1">
+      <w:start w:val="1"/>
+      <w:numFmt w:val="decimal"/>
+      <w:lvlText w:val="%2."/>
+      <w:lvlJc w:val="left"/>
+      <w:pPr>
+        <w:tabs>
+          <w:tab w:val="num" w:pos="1440"/>
+        </w:tabs>
+        <w:ind w:left="1440" w:hanging="360"/>
+      </w:pPr>
+    </w:lvl>
+    <w:lvl w:ilvl="2" w:tentative="1">
+      <w:start w:val="1"/>
+      <w:numFmt w:val="decimal"/>
+      <w:lvlText w:val="%3."/>
+      <w:lvlJc w:val="left"/>
+      <w:pPr>
+        <w:tabs>
+          <w:tab w:val="num" w:pos="2160"/>
+        </w:tabs>
+        <w:ind w:left="2160" w:hanging="360"/>
+      </w:pPr>
+    </w:lvl>
+    <w:lvl w:ilvl="3" w:tentative="1">
+      <w:start w:val="1"/>
+      <w:numFmt w:val="decimal"/>
+      <w:lvlText w:val="%4."/>
+      <w:lvlJc w:val="left"/>
+      <w:pPr>
+        <w:tabs>
+          <w:tab w:val="num" w:pos="2880"/>
+        </w:tabs>
+        <w:ind w:left="2880" w:hanging="360"/>
+      </w:pPr>
+    </w:lvl>
+    <w:lvl w:ilvl="4" w:tentative="1">
+      <w:start w:val="1"/>
+      <w:numFmt w:val="decimal"/>
+      <w:lvlText w:val="%5."/>
+      <w:lvlJc w:val="left"/>
+      <w:pPr>
+        <w:tabs>
+          <w:tab w:val="num" w:pos="3600"/>
+        </w:tabs>
+        <w:ind w:left="3600" w:hanging="360"/>
+      </w:pPr>
+    </w:lvl>
+    <w:lvl w:ilvl="5" w:tentative="1">
+      <w:start w:val="1"/>
+      <w:numFmt w:val="decimal"/>
+      <w:lvlText w:val="%6."/>
+      <w:lvlJc w:val="left"/>
+      <w:pPr>
+        <w:tabs>
+          <w:tab w:val="num" w:pos="4320"/>
+        </w:tabs>
+        <w:ind w:left="4320" w:hanging="360"/>
+      </w:pPr>
+    </w:lvl>
+    <w:lvl w:ilvl="6" w:tentative="1">
+      <w:start w:val="1"/>
+      <w:numFmt w:val="decimal"/>
+      <w:lvlText w:val="%7."/>
+      <w:lvlJc w:val="left"/>
+      <w:pPr>
+        <w:tabs>
+          <w:tab w:val="num" w:pos="5040"/>
+        </w:tabs>
+        <w:ind w:left="5040" w:hanging="360"/>
+      </w:pPr>
+    </w:lvl>
+    <w:lvl w:ilvl="7" w:tentative="1">
+      <w:start w:val="1"/>
+      <w:numFmt w:val="decimal"/>
+      <w:lvlText w:val="%8."/>
+      <w:lvlJc w:val="left"/>
+      <w:pPr>
+        <w:tabs>
+          <w:tab w:val="num" w:pos="5760"/>
+        </w:tabs>
+        <w:ind w:left="5760" w:hanging="360"/>
+      </w:pPr>
+    </w:lvl>
+    <w:lvl w:ilvl="8" w:tentative="1">
+      <w:start w:val="1"/>
+      <w:numFmt w:val="decimal"/>
+      <w:lvlText w:val="%9."/>
+      <w:lvlJc w:val="left"/>
+      <w:pPr>
+        <w:tabs>
+          <w:tab w:val="num" w:pos="6480"/>
+        </w:tabs>
+        <w:ind w:left="6480" w:hanging="360"/>
+      </w:pPr>
+    </w:lvl>
+  </w:abstractNum>
+  <w:num w:numId="1" w16cid:durableId="1046220172">
+    <w:abstractNumId w:val="1"/>
+  </w:num>
+  <w:num w:numId="2" w16cid:durableId="1407846847">
+    <w:abstractNumId w:val="0"/>
+  </w:num>
+  <w:num w:numId="3" w16cid:durableId="329985141">
+    <w:abstractNumId w:val="2"/>
+  </w:num>
+</w:numbering>
 </file>
 
 <file path=word/styles.xml><?xml version="1.0" encoding="utf-8"?>
@@ -849,6 +3383,28 @@
   <w:style w:type="paragraph" w:default="1" w:styleId="Normal">
     <w:name w:val="Normal"/>
     <w:qFormat/>
+    <w:rsid w:val="00236408"/>
+    <w:rPr>
+      <w:rFonts w:ascii="Times New Roman" w:eastAsia="Times New Roman" w:hAnsi="Times New Roman" w:cs="Times New Roman"/>
+      <w:kern w:val="0"/>
+      <w14:ligatures w14:val="none"/>
+    </w:rPr>
+  </w:style>
+  <w:style w:type="paragraph" w:styleId="Heading4">
+    <w:name w:val="heading 4"/>
+    <w:basedOn w:val="Normal"/>
+    <w:link w:val="Heading4Char"/>
+    <w:uiPriority w:val="9"/>
+    <w:qFormat/>
+    <w:rsid w:val="00236408"/>
+    <w:pPr>
+      <w:spacing w:before="100" w:beforeAutospacing="1" w:after="100" w:afterAutospacing="1"/>
+      <w:outlineLvl w:val="3"/>
+    </w:pPr>
+    <w:rPr>
+      <w:b/>
+      <w:bCs/>
+    </w:rPr>
   </w:style>
   <w:style w:type="character" w:default="1" w:styleId="DefaultParagraphFont">
     <w:name w:val="Default Paragraph Font"/>
@@ -876,6 +3432,44 @@
     <w:uiPriority w:val="99"/>
     <w:semiHidden/>
     <w:unhideWhenUsed/>
+  </w:style>
+  <w:style w:type="character" w:customStyle="1" w:styleId="Heading4Char">
+    <w:name w:val="Heading 4 Char"/>
+    <w:basedOn w:val="DefaultParagraphFont"/>
+    <w:link w:val="Heading4"/>
+    <w:uiPriority w:val="9"/>
+    <w:rsid w:val="00236408"/>
+    <w:rPr>
+      <w:rFonts w:ascii="Times New Roman" w:eastAsia="Times New Roman" w:hAnsi="Times New Roman" w:cs="Times New Roman"/>
+      <w:b/>
+      <w:bCs/>
+      <w:kern w:val="0"/>
+      <w14:ligatures w14:val="none"/>
+    </w:rPr>
+  </w:style>
+  <w:style w:type="paragraph" w:styleId="NormalWeb">
+    <w:name w:val="Normal (Web)"/>
+    <w:basedOn w:val="Normal"/>
+    <w:uiPriority w:val="99"/>
+    <w:semiHidden/>
+    <w:unhideWhenUsed/>
+    <w:rsid w:val="00236408"/>
+    <w:pPr>
+      <w:spacing w:before="100" w:beforeAutospacing="1" w:after="100" w:afterAutospacing="1"/>
+    </w:pPr>
+  </w:style>
+  <w:style w:type="character" w:styleId="HTMLCode">
+    <w:name w:val="HTML Code"/>
+    <w:basedOn w:val="DefaultParagraphFont"/>
+    <w:uiPriority w:val="99"/>
+    <w:semiHidden/>
+    <w:unhideWhenUsed/>
+    <w:rsid w:val="00236408"/>
+    <w:rPr>
+      <w:rFonts w:ascii="Courier New" w:eastAsia="Times New Roman" w:hAnsi="Courier New" w:cs="Courier New"/>
+      <w:sz w:val="20"/>
+      <w:szCs w:val="20"/>
+    </w:rPr>
   </w:style>
 </w:styles>
 </file>

</xml_diff>